<commit_message>
the last Thoughts commit did not include the new files...correcting.
</commit_message>
<xml_diff>
--- a/content/attachments/B11FINAL-Kindle.docx
+++ b/content/attachments/B11FINAL-Kindle.docx
@@ -10295,25 +10295,56 @@
     </w:p>
     <w:p>
       <w:r>
-        <w:t>JUNCTION FOUR: Doubt: As long as ANY PART of your Salvation is dependent upon your performance rather than Christ’s Righteousness, you can NEVER be assured of your Eternal Salvation nor of your name’s place in the Lamb’s Book of LIFE.</w:t>
-      </w:r>
-    </w:p>
-    <w:p>
-      <w:r>
-        <w:t>JUNCTION FIVE: When the One True GOD performs a miracle, that miracle is entirely consistent with His overall Purpose and Agenda; which means that while Divine miracles transcend reason and logic, they do not contradict reason and logic…a distinction that is critical to discerning between the finger of GOD and the lying wonders of Satan.</w:t>
-      </w:r>
-    </w:p>
-    <w:p>
+        <w:t>*</w:t>
+      </w:r>
+      <w:r>
+        <w:t xml:space="preserve">JUNCTION FOUR: Doubt: </w:t>
+      </w:r>
+      <w:proofErr w:type="gramStart"/>
+      <w:r>
+        <w:t>As long as</w:t>
+      </w:r>
+      <w:proofErr w:type="gramEnd"/>
+      <w:r>
+        <w:t xml:space="preserve"> ANY PART of your Salvation is dependent upon your performance rather than Christ’s Righteousness, you can NEVER be assured of your Eternal Salvation nor of your name’s place in the Lamb’s Book of LIFE.</w:t>
+      </w:r>
+    </w:p>
+    <w:p>
+      <w:r>
+        <w:t>*</w:t>
+      </w:r>
+      <w:r>
+        <w:t xml:space="preserve">JUNCTION FIVE: When the One True GOD performs a miracle, that miracle is entirely consistent with His overall Purpose and </w:t>
+      </w:r>
+      <w:proofErr w:type="gramStart"/>
+      <w:r>
+        <w:t>Agenda;</w:t>
+      </w:r>
+      <w:proofErr w:type="gramEnd"/>
+      <w:r>
+        <w:t xml:space="preserve"> which means that while Divine miracles transcend reason and logic, they do not contradict reason and logic…a distinction that is critical to discerning between the finger of GOD and the lying wonders of Satan.</w:t>
+      </w:r>
+    </w:p>
+    <w:p>
+      <w:r>
+        <w:t>*</w:t>
+      </w:r>
       <w:r>
         <w:t>JUNCTION SIX: Salvation is completely and totally an Act of GOD; if Salvation weren’t all of GOD, YOU WOULD NEVER MAKE IT TO HEAVEN.</w:t>
       </w:r>
     </w:p>
     <w:p>
       <w:r>
+        <w:t>*</w:t>
+      </w:r>
+      <w:r>
         <w:t>JUNCTION SEVEN: Faith is only as potent and valuable (or, only as REAL) as the idea, object or person in/upon which that faith is placed.</w:t>
       </w:r>
     </w:p>
     <w:p>
+      <w:r>
+        <w:t>*</w:t>
+      </w:r>
       <w:r>
         <w:t>JUNCTION EIGHT: GOD lovingly provides both the Truth that saves us from the Lake of Fire as well as the Saving Faith necessary to believe on (from the heart) and live by that Saving Truth.</w:t>
       </w:r>

</xml_diff>

<commit_message>
Added all Quotes from the IMMUNITY book.
</commit_message>
<xml_diff>
--- a/content/attachments/B11FINAL-Kindle.docx
+++ b/content/attachments/B11FINAL-Kindle.docx
@@ -9753,6 +9753,9 @@
     <w:p>
       <w:pPr>
         <w:pStyle w:val="Heading1"/>
+        <w:tabs>
+          <w:tab w:val="center" w:pos="4824"/>
+        </w:tabs>
       </w:pPr>
       <w:bookmarkStart w:id="36" w:name="_Toc42806114"/>
       <w:r>
@@ -9760,6 +9763,9 @@
         <w:t>Chapter 14:</w:t>
       </w:r>
       <w:bookmarkEnd w:id="36"/>
+      <w:r>
+        <w:tab/>
+      </w:r>
     </w:p>
     <w:p>
       <w:pPr>
@@ -10351,31 +10357,57 @@
     </w:p>
     <w:p>
       <w:r>
-        <w:t>JUNCTION NINE: We can never be allowed to experience the Power of GOD’s Holy Spirit until we fully understand that we are absolutely bankrupt (both morally and spiritually), with nothing to offer GOD except our sin, our shame and our failure.</w:t>
-      </w:r>
-    </w:p>
-    <w:p>
+        <w:t>*</w:t>
+      </w:r>
+      <w:r>
+        <w:t xml:space="preserve">JUNCTION NINE: We can never be allowed to experience the Power of GOD’s Holy Spirit until we fully understand that we are </w:t>
+      </w:r>
+      <w:proofErr w:type="gramStart"/>
+      <w:r>
+        <w:t>absolutely bankrupt</w:t>
+      </w:r>
+      <w:proofErr w:type="gramEnd"/>
+      <w:r>
+        <w:t xml:space="preserve"> (both morally and spiritually), with nothing to offer GOD except our sin, our shame and our failure.</w:t>
+      </w:r>
+    </w:p>
+    <w:p>
+      <w:r>
+        <w:t>*</w:t>
+      </w:r>
       <w:r>
         <w:t>JUNCTION TEN: Your personal neuroses (guilt, shame, depression, bipolar disorder, etc.) notwithstanding, when you pray GOD STOPS WHAT HE’S DOING AND LISTENS! Your perception of His Presence (or lack thereof) is irrelevant; what matters is the truth and your faith in the truth…not your feelings.</w:t>
       </w:r>
     </w:p>
     <w:p>
       <w:r>
+        <w:t>*</w:t>
+      </w:r>
+      <w:r>
         <w:t>JUNCTION ELEVEN: Spoken words are human acts which are recorded in Heaven meticulously.</w:t>
       </w:r>
     </w:p>
     <w:p>
       <w:r>
+        <w:t>*</w:t>
+      </w:r>
+      <w:r>
         <w:t>JUNCTION TWELVE: Only GOD The Word (in the Person of The Lord Jesus Christ) has authority on Earth to forgive sins and apply His own Blood to the soul of the sinner!</w:t>
       </w:r>
     </w:p>
     <w:p>
       <w:r>
+        <w:t>*</w:t>
+      </w:r>
+      <w:r>
         <w:t>JUNCTION THIRTEEN: A realistic view of ourselves in the Light of the Holy Scriptures and in the Presence of Almighty GOD is what we call HUMILITY; and without this humility Salvation is simply impossible.</w:t>
       </w:r>
     </w:p>
     <w:p>
       <w:r>
+        <w:t>*</w:t>
+      </w:r>
+      <w:r>
         <w:t xml:space="preserve">JUNCTION FOURTEEN: The promise of the Gospel is that GOD The Father gives us Christ, </w:t>
       </w:r>
       <w:proofErr w:type="gramStart"/>
@@ -10388,6 +10420,9 @@
       </w:r>
     </w:p>
     <w:p>
+      <w:r>
+        <w:t>*</w:t>
+      </w:r>
       <w:r>
         <w:t xml:space="preserve">JUNCTION FIFTEEN: GOD IS GENEROUS! He is generous to angel and demon…saint and sinner. He is not only more generous than anyone else, He was generous before anyone else! Look at the size of your planet, your solar system, your galaxy, your local group of galaxies—your universe! Look at the size of </w:t>
       </w:r>
@@ -10398,36 +10433,57 @@
     </w:p>
     <w:p>
       <w:r>
+        <w:t>*</w:t>
+      </w:r>
+      <w:r>
         <w:t>JUNCTION SIXTEEN: It is ILLEGAL for GOD The Father to punish both you and Jesus for the same sin(s)!</w:t>
       </w:r>
     </w:p>
     <w:p>
       <w:r>
+        <w:t>*</w:t>
+      </w:r>
+      <w:r>
         <w:t>JUNCTION SEVENTEEN: The Holy Bible does NOT tell us all there is to know about GOD! The Bible was inspired by GOD for a very specific purpose: to give the saint everything needful to be saved from the Lake of Fire—and therefore from the power of sin.</w:t>
       </w:r>
     </w:p>
     <w:p>
       <w:r>
+        <w:t xml:space="preserve">* </w:t>
+      </w:r>
+      <w:r>
         <w:t>JUNCTION EIGHTEEN: The life you were born into as a human is ABSOLUTELY INCOMPATIBLE with the Life you were born-again into as a Child of GOD.</w:t>
       </w:r>
     </w:p>
     <w:p>
       <w:r>
+        <w:t>*</w:t>
+      </w:r>
+      <w:r>
         <w:t>JUNCTION NINETEEN: The Power of the Gospel is The Cross of Jesus Christ. The “magic” of The Cross is that GOD loved us so unconditionally and so deeply that He spared neither Himself nor us the pain and agony necessary to provide us a complete delivery from the power, penalty and—most important—the love of and need for sin.</w:t>
       </w:r>
     </w:p>
     <w:p>
       <w:r>
+        <w:t>*</w:t>
+      </w:r>
+      <w:r>
         <w:t>JUNCTION TWENTY: GOD is under no obligation to be merciful to evil. Sinners are evil, and every human is a sinner. By the definitions of the terms “mercy” and “forgiveness,” these virtues can never be owed to the sinner. GOD would’ve been perfectly righteous and just to annihilate Adam and Eve before their offspring could permeate the surface of the Earth with the wretchedness and horror you see today. Even more so: GOD would’ve been just to shut Lucifer down before anyone else was affected.</w:t>
       </w:r>
     </w:p>
     <w:p>
       <w:r>
+        <w:t>*</w:t>
+      </w:r>
+      <w:r>
         <w:t>JUNCTION TWENTY-ONE: Every sentient being is a “free-will” agent and can make decisions (acts of the will) to determine their destiny, but ONLY GOD DETERMINES THE CONSEQUENCES OF THOSE DECISIONS AND ACTIONS. The Jew who assisted in the weaponization of Zyklon gas for use in World War I had no idea his government would use the same gas to exterminate millions of European Jews in World War II. In the same way, neither you nor I can imagine the far-reaching consequences of the decisions we make today.</w:t>
       </w:r>
     </w:p>
     <w:p>
       <w:r>
+        <w:t>*</w:t>
+      </w:r>
+      <w:r>
         <w:t xml:space="preserve">JUNCTION TWENTY-TWO: Be it ever so ubiquitous, the existence of imperfection does not prove that Perfection does not exist! Rather, the recognition of imperfection, by the very name with which we label it, is proof that, deep in the human spirit, the truth of Perfection is both extant and, at a very deep level, assumed even by those who dishonestly claim that </w:t>
       </w:r>
       <w:proofErr w:type="gramStart"/>
@@ -10441,10 +10497,16 @@
     </w:p>
     <w:p>
       <w:r>
+        <w:t>^</w:t>
+      </w:r>
+      <w:r>
         <w:t>JUNCTION TWENTY-THREE: You do not need money to either survive or thrive in this life or the next.</w:t>
       </w:r>
     </w:p>
     <w:p>
+      <w:r>
+        <w:t>*</w:t>
+      </w:r>
       <w:r>
         <w:t>JUNCTION TWENTY-FOUR: Wealth and Faith are mutually exclusive: having one, it does not necessarily follow that you will have the other in this life. When it comes to His Own, GOD determines the economic station of His Children. In perspective, however, there are no poor people in Heaven: you may have to wait till Eternity to receive your wealth (Matthew 6:19,20).</w:t>
       </w:r>
@@ -10582,6 +10644,56 @@
     </w:sectPr>
   </w:body>
 </w:document>
+</file>
+
+<file path=word/endnotes.xml><?xml version="1.0" encoding="utf-8"?>
+<w:endnotes xmlns:wpc="http://schemas.microsoft.com/office/word/2010/wordprocessingCanvas" xmlns:cx="http://schemas.microsoft.com/office/drawing/2014/chartex" xmlns:cx1="http://schemas.microsoft.com/office/drawing/2015/9/8/chartex" xmlns:cx2="http://schemas.microsoft.com/office/drawing/2015/10/21/chartex" xmlns:cx3="http://schemas.microsoft.com/office/drawing/2016/5/9/chartex" xmlns:cx4="http://schemas.microsoft.com/office/drawing/2016/5/10/chartex" xmlns:cx5="http://schemas.microsoft.com/office/drawing/2016/5/11/chartex" xmlns:cx6="http://schemas.microsoft.com/office/drawing/2016/5/12/chartex" xmlns:cx7="http://schemas.microsoft.com/office/drawing/2016/5/13/chartex" xmlns:cx8="http://schemas.microsoft.com/office/drawing/2016/5/14/chartex" xmlns:mc="http://schemas.openxmlformats.org/markup-compatibility/2006" xmlns:aink="http://schemas.microsoft.com/office/drawing/2016/ink" xmlns:am3d="http://schemas.microsoft.com/office/drawing/2017/model3d" xmlns:o="urn:schemas-microsoft-com:office:office" xmlns:oel="http://schemas.microsoft.com/office/2019/extlst" xmlns:r="http://schemas.openxmlformats.org/officeDocument/2006/relationships" xmlns:m="http://schemas.openxmlformats.org/officeDocument/2006/math" xmlns:v="urn:schemas-microsoft-com:vml" xmlns:wp14="http://schemas.microsoft.com/office/word/2010/wordprocessingDrawing" xmlns:wp="http://schemas.openxmlformats.org/drawingml/2006/wordprocessingDrawing" xmlns:w10="urn:schemas-microsoft-com:office:word" xmlns:w="http://schemas.openxmlformats.org/wordprocessingml/2006/main" xmlns:w14="http://schemas.microsoft.com/office/word/2010/wordml" xmlns:w15="http://schemas.microsoft.com/office/word/2012/wordml" xmlns:w16cex="http://schemas.microsoft.com/office/word/2018/wordml/cex" xmlns:w16cid="http://schemas.microsoft.com/office/word/2016/wordml/cid" xmlns:w16="http://schemas.microsoft.com/office/word/2018/wordml" xmlns:w16du="http://schemas.microsoft.com/office/word/2023/wordml/word16du" xmlns:w16sdtdh="http://schemas.microsoft.com/office/word/2020/wordml/sdtdatahash" xmlns:w16se="http://schemas.microsoft.com/office/word/2015/wordml/symex" xmlns:wpg="http://schemas.microsoft.com/office/word/2010/wordprocessingGroup" xmlns:wpi="http://schemas.microsoft.com/office/word/2010/wordprocessingInk" xmlns:wne="http://schemas.microsoft.com/office/word/2006/wordml" xmlns:wps="http://schemas.microsoft.com/office/word/2010/wordprocessingShape" mc:Ignorable="w14 w15 w16se w16cid w16 w16cex w16sdtdh w16du wp14">
+  <w:endnote w:type="separator" w:id="-1">
+    <w:p>
+      <w:pPr>
+        <w:spacing w:line="240" w:lineRule="auto"/>
+      </w:pPr>
+      <w:r>
+        <w:separator/>
+      </w:r>
+    </w:p>
+  </w:endnote>
+  <w:endnote w:type="continuationSeparator" w:id="0">
+    <w:p>
+      <w:pPr>
+        <w:spacing w:line="240" w:lineRule="auto"/>
+      </w:pPr>
+      <w:r>
+        <w:continuationSeparator/>
+      </w:r>
+    </w:p>
+  </w:endnote>
+</w:endnotes>
+</file>
+
+<file path=word/footnotes.xml><?xml version="1.0" encoding="utf-8"?>
+<w:footnotes xmlns:wpc="http://schemas.microsoft.com/office/word/2010/wordprocessingCanvas" xmlns:cx="http://schemas.microsoft.com/office/drawing/2014/chartex" xmlns:cx1="http://schemas.microsoft.com/office/drawing/2015/9/8/chartex" xmlns:cx2="http://schemas.microsoft.com/office/drawing/2015/10/21/chartex" xmlns:cx3="http://schemas.microsoft.com/office/drawing/2016/5/9/chartex" xmlns:cx4="http://schemas.microsoft.com/office/drawing/2016/5/10/chartex" xmlns:cx5="http://schemas.microsoft.com/office/drawing/2016/5/11/chartex" xmlns:cx6="http://schemas.microsoft.com/office/drawing/2016/5/12/chartex" xmlns:cx7="http://schemas.microsoft.com/office/drawing/2016/5/13/chartex" xmlns:cx8="http://schemas.microsoft.com/office/drawing/2016/5/14/chartex" xmlns:mc="http://schemas.openxmlformats.org/markup-compatibility/2006" xmlns:aink="http://schemas.microsoft.com/office/drawing/2016/ink" xmlns:am3d="http://schemas.microsoft.com/office/drawing/2017/model3d" xmlns:o="urn:schemas-microsoft-com:office:office" xmlns:oel="http://schemas.microsoft.com/office/2019/extlst" xmlns:r="http://schemas.openxmlformats.org/officeDocument/2006/relationships" xmlns:m="http://schemas.openxmlformats.org/officeDocument/2006/math" xmlns:v="urn:schemas-microsoft-com:vml" xmlns:wp14="http://schemas.microsoft.com/office/word/2010/wordprocessingDrawing" xmlns:wp="http://schemas.openxmlformats.org/drawingml/2006/wordprocessingDrawing" xmlns:w10="urn:schemas-microsoft-com:office:word" xmlns:w="http://schemas.openxmlformats.org/wordprocessingml/2006/main" xmlns:w14="http://schemas.microsoft.com/office/word/2010/wordml" xmlns:w15="http://schemas.microsoft.com/office/word/2012/wordml" xmlns:w16cex="http://schemas.microsoft.com/office/word/2018/wordml/cex" xmlns:w16cid="http://schemas.microsoft.com/office/word/2016/wordml/cid" xmlns:w16="http://schemas.microsoft.com/office/word/2018/wordml" xmlns:w16du="http://schemas.microsoft.com/office/word/2023/wordml/word16du" xmlns:w16sdtdh="http://schemas.microsoft.com/office/word/2020/wordml/sdtdatahash" xmlns:w16se="http://schemas.microsoft.com/office/word/2015/wordml/symex" xmlns:wpg="http://schemas.microsoft.com/office/word/2010/wordprocessingGroup" xmlns:wpi="http://schemas.microsoft.com/office/word/2010/wordprocessingInk" xmlns:wne="http://schemas.microsoft.com/office/word/2006/wordml" xmlns:wps="http://schemas.microsoft.com/office/word/2010/wordprocessingShape" mc:Ignorable="w14 w15 w16se w16cid w16 w16cex w16sdtdh w16du wp14">
+  <w:footnote w:type="separator" w:id="-1">
+    <w:p>
+      <w:pPr>
+        <w:spacing w:line="240" w:lineRule="auto"/>
+      </w:pPr>
+      <w:r>
+        <w:separator/>
+      </w:r>
+    </w:p>
+  </w:footnote>
+  <w:footnote w:type="continuationSeparator" w:id="0">
+    <w:p>
+      <w:pPr>
+        <w:spacing w:line="240" w:lineRule="auto"/>
+      </w:pPr>
+      <w:r>
+        <w:continuationSeparator/>
+      </w:r>
+    </w:p>
+  </w:footnote>
+</w:footnotes>
 </file>
 
 <file path=word/numbering.xml><?xml version="1.0" encoding="utf-8"?>
@@ -11420,6 +11532,50 @@
       <w:u w:val="single"/>
     </w:rPr>
   </w:style>
+  <w:style w:type="paragraph" w:styleId="Header">
+    <w:name w:val="header"/>
+    <w:basedOn w:val="Normal"/>
+    <w:link w:val="HeaderChar"/>
+    <w:uiPriority w:val="99"/>
+    <w:unhideWhenUsed/>
+    <w:rsid w:val="00B13A7E"/>
+    <w:pPr>
+      <w:tabs>
+        <w:tab w:val="center" w:pos="4680"/>
+        <w:tab w:val="right" w:pos="9360"/>
+      </w:tabs>
+      <w:spacing w:line="240" w:lineRule="auto"/>
+    </w:pPr>
+  </w:style>
+  <w:style w:type="character" w:customStyle="1" w:styleId="HeaderChar">
+    <w:name w:val="Header Char"/>
+    <w:basedOn w:val="DefaultParagraphFont"/>
+    <w:link w:val="Header"/>
+    <w:uiPriority w:val="99"/>
+    <w:rsid w:val="00B13A7E"/>
+  </w:style>
+  <w:style w:type="paragraph" w:styleId="Footer">
+    <w:name w:val="footer"/>
+    <w:basedOn w:val="Normal"/>
+    <w:link w:val="FooterChar"/>
+    <w:uiPriority w:val="99"/>
+    <w:unhideWhenUsed/>
+    <w:rsid w:val="00B13A7E"/>
+    <w:pPr>
+      <w:tabs>
+        <w:tab w:val="center" w:pos="4680"/>
+        <w:tab w:val="right" w:pos="9360"/>
+      </w:tabs>
+      <w:spacing w:line="240" w:lineRule="auto"/>
+    </w:pPr>
+  </w:style>
+  <w:style w:type="character" w:customStyle="1" w:styleId="FooterChar">
+    <w:name w:val="Footer Char"/>
+    <w:basedOn w:val="DefaultParagraphFont"/>
+    <w:link w:val="Footer"/>
+    <w:uiPriority w:val="99"/>
+    <w:rsid w:val="00B13A7E"/>
+  </w:style>
 </w:styles>
 </file>
 

</xml_diff>